<commit_message>
First draft of testing plan completed.
Signed-off-by: Conor Finn <cf338@kent.ac.uk>
</commit_message>
<xml_diff>
--- a/UML/Use Case Diagrams/Stage2-scenarios.docx
+++ b/UML/Use Case Diagrams/Stage2-scenarios.docx
@@ -271,8 +271,14 @@
                 <w:ilvl w:val="0"/>
                 <w:numId w:val="27"/>
               </w:numPr>
-            </w:pPr>
-            <w:r>
+              <w:rPr>
+                <w:lang w:val="en-GB"/>
+              </w:rPr>
+            </w:pPr>
+            <w:r>
+              <w:rPr>
+                <w:lang w:val="en-GB"/>
+              </w:rPr>
               <w:t>User provides user name and password and requested access rights.</w:t>
             </w:r>
           </w:p>
@@ -285,11 +291,13 @@
               </w:numPr>
               <w:rPr>
                 <w:rFonts w:cstheme="minorHAnsi"/>
+                <w:lang w:val="en-GB"/>
               </w:rPr>
             </w:pPr>
             <w:r>
               <w:rPr>
                 <w:rFonts w:cstheme="minorHAnsi"/>
+                <w:lang w:val="en-GB"/>
               </w:rPr>
               <w:t>System records authentication attempt.</w:t>
             </w:r>
@@ -301,8 +309,14 @@
                 <w:ilvl w:val="0"/>
                 <w:numId w:val="27"/>
               </w:numPr>
-            </w:pPr>
-            <w:r>
+              <w:rPr>
+                <w:lang w:val="en-GB"/>
+              </w:rPr>
+            </w:pPr>
+            <w:r>
+              <w:rPr>
+                <w:lang w:val="en-GB"/>
+              </w:rPr>
               <w:t>System authenticates user.</w:t>
             </w:r>
           </w:p>
@@ -313,8 +327,14 @@
                 <w:ilvl w:val="0"/>
                 <w:numId w:val="27"/>
               </w:numPr>
-            </w:pPr>
-            <w:r>
+              <w:rPr>
+                <w:lang w:val="en-GB"/>
+              </w:rPr>
+            </w:pPr>
+            <w:r>
+              <w:rPr>
+                <w:lang w:val="en-GB"/>
+              </w:rPr>
               <w:t>System provides requested access rights.</w:t>
             </w:r>
           </w:p>
@@ -502,7 +522,6 @@
             <w:r>
               <w:rPr>
                 <w:rFonts w:asciiTheme="minorHAnsi" w:hAnsiTheme="minorHAnsi"/>
-                <w:lang w:val="en-US"/>
               </w:rPr>
               <w:t>User is not currently logged in with the requested access rights.</w:t>
             </w:r>
@@ -569,13 +588,11 @@
             <w:pPr>
               <w:rPr>
                 <w:rFonts w:asciiTheme="minorHAnsi" w:hAnsiTheme="minorHAnsi"/>
-                <w:lang w:val="en-US"/>
-              </w:rPr>
-            </w:pPr>
-            <w:r>
-              <w:rPr>
-                <w:rFonts w:asciiTheme="minorHAnsi" w:hAnsiTheme="minorHAnsi"/>
-                <w:lang w:val="en-US"/>
+              </w:rPr>
+            </w:pPr>
+            <w:r>
+              <w:rPr>
+                <w:rFonts w:asciiTheme="minorHAnsi" w:hAnsiTheme="minorHAnsi"/>
               </w:rPr>
               <w:t>System has recorded an authentication attempt and its outcome.</w:t>
             </w:r>
@@ -589,7 +606,6 @@
             <w:r>
               <w:rPr>
                 <w:rFonts w:asciiTheme="minorHAnsi" w:hAnsiTheme="minorHAnsi"/>
-                <w:lang w:val="en-US"/>
               </w:rPr>
               <w:t>User has validated access rights or authentication fails.</w:t>
             </w:r>
@@ -656,15 +672,27 @@
             <w:pPr>
               <w:rPr>
                 <w:rFonts w:asciiTheme="minorHAnsi" w:hAnsiTheme="minorHAnsi"/>
-                <w:lang w:val="en-US"/>
-              </w:rPr>
-            </w:pPr>
-            <w:r>
-              <w:rPr>
-                <w:rFonts w:asciiTheme="minorHAnsi" w:hAnsiTheme="minorHAnsi"/>
-                <w:lang w:val="en-US"/>
-              </w:rPr>
-              <w:t>Directors and HR Employees can have different access levels from ordinary users, but might wish to login without elevated privileges.</w:t>
+              </w:rPr>
+            </w:pPr>
+            <w:r>
+              <w:rPr>
+                <w:rFonts w:asciiTheme="minorHAnsi" w:hAnsiTheme="minorHAnsi"/>
+              </w:rPr>
+              <w:t xml:space="preserve">Directors and HR Employees can have different access levels from ordinary </w:t>
+            </w:r>
+            <w:proofErr w:type="gramStart"/>
+            <w:r>
+              <w:rPr>
+                <w:rFonts w:asciiTheme="minorHAnsi" w:hAnsiTheme="minorHAnsi"/>
+              </w:rPr>
+              <w:t>users, but</w:t>
+            </w:r>
+            <w:proofErr w:type="gramEnd"/>
+            <w:r>
+              <w:rPr>
+                <w:rFonts w:asciiTheme="minorHAnsi" w:hAnsiTheme="minorHAnsi"/>
+              </w:rPr>
+              <w:t xml:space="preserve"> might wish to login without elevated privileges.</w:t>
             </w:r>
           </w:p>
         </w:tc>
@@ -913,11 +941,13 @@
               </w:numPr>
               <w:rPr>
                 <w:rFonts w:asciiTheme="minorHAnsi" w:hAnsiTheme="minorHAnsi"/>
-              </w:rPr>
-            </w:pPr>
-            <w:r>
-              <w:rPr>
-                <w:rFonts w:asciiTheme="minorHAnsi" w:hAnsiTheme="minorHAnsi"/>
+                <w:lang w:val="en-GB"/>
+              </w:rPr>
+            </w:pPr>
+            <w:r>
+              <w:rPr>
+                <w:rFonts w:asciiTheme="minorHAnsi" w:hAnsiTheme="minorHAnsi"/>
+                <w:lang w:val="en-GB"/>
               </w:rPr>
               <w:t>User logs out.</w:t>
             </w:r>
@@ -931,11 +961,13 @@
               </w:numPr>
               <w:rPr>
                 <w:rFonts w:asciiTheme="minorHAnsi" w:hAnsiTheme="minorHAnsi"/>
-              </w:rPr>
-            </w:pPr>
-            <w:r>
-              <w:rPr>
-                <w:rFonts w:asciiTheme="minorHAnsi" w:hAnsiTheme="minorHAnsi"/>
+                <w:lang w:val="en-GB"/>
+              </w:rPr>
+            </w:pPr>
+            <w:r>
+              <w:rPr>
+                <w:rFonts w:asciiTheme="minorHAnsi" w:hAnsiTheme="minorHAnsi"/>
+                <w:lang w:val="en-GB"/>
               </w:rPr>
               <w:t xml:space="preserve">Server revokes access rights. </w:t>
             </w:r>
@@ -949,11 +981,13 @@
               </w:numPr>
               <w:rPr>
                 <w:rFonts w:asciiTheme="minorHAnsi" w:hAnsiTheme="minorHAnsi"/>
-              </w:rPr>
-            </w:pPr>
-            <w:r>
-              <w:rPr>
-                <w:rFonts w:asciiTheme="minorHAnsi" w:hAnsiTheme="minorHAnsi"/>
+                <w:lang w:val="en-GB"/>
+              </w:rPr>
+            </w:pPr>
+            <w:r>
+              <w:rPr>
+                <w:rFonts w:asciiTheme="minorHAnsi" w:hAnsiTheme="minorHAnsi"/>
+                <w:lang w:val="en-GB"/>
               </w:rPr>
               <w:t>Server records end of authentication.</w:t>
             </w:r>
@@ -1029,8 +1063,14 @@
                 <w:ilvl w:val="0"/>
                 <w:numId w:val="5"/>
               </w:numPr>
-            </w:pPr>
-            <w:r>
+              <w:rPr>
+                <w:lang w:val="en-GB"/>
+              </w:rPr>
+            </w:pPr>
+            <w:r>
+              <w:rPr>
+                <w:lang w:val="en-GB"/>
+              </w:rPr>
               <w:t>Log out failure</w:t>
             </w:r>
           </w:p>
@@ -1478,11 +1518,13 @@
               </w:numPr>
               <w:rPr>
                 <w:rFonts w:asciiTheme="minorHAnsi" w:hAnsiTheme="minorHAnsi"/>
-              </w:rPr>
-            </w:pPr>
-            <w:r>
-              <w:rPr>
-                <w:rFonts w:asciiTheme="minorHAnsi" w:hAnsiTheme="minorHAnsi"/>
+                <w:lang w:val="en-GB"/>
+              </w:rPr>
+            </w:pPr>
+            <w:r>
+              <w:rPr>
+                <w:rFonts w:asciiTheme="minorHAnsi" w:hAnsiTheme="minorHAnsi"/>
+                <w:lang w:val="en-GB"/>
               </w:rPr>
               <w:t>An authorization check record is made.</w:t>
             </w:r>
@@ -1496,27 +1538,15 @@
               </w:numPr>
               <w:rPr>
                 <w:rFonts w:asciiTheme="minorHAnsi" w:hAnsiTheme="minorHAnsi"/>
-              </w:rPr>
-            </w:pPr>
-            <w:r>
-              <w:rPr>
-                <w:rFonts w:asciiTheme="minorHAnsi" w:hAnsiTheme="minorHAnsi"/>
-              </w:rPr>
-              <w:t xml:space="preserve">Check the user's </w:t>
-            </w:r>
-            <w:proofErr w:type="spellStart"/>
-            <w:r>
-              <w:rPr>
-                <w:rFonts w:asciiTheme="minorHAnsi" w:hAnsiTheme="minorHAnsi"/>
-              </w:rPr>
-              <w:t>authorisation</w:t>
-            </w:r>
-            <w:proofErr w:type="spellEnd"/>
-            <w:r>
-              <w:rPr>
-                <w:rFonts w:asciiTheme="minorHAnsi" w:hAnsiTheme="minorHAnsi"/>
-              </w:rPr>
-              <w:t xml:space="preserve"> to complete the requested action.</w:t>
+                <w:lang w:val="en-GB"/>
+              </w:rPr>
+            </w:pPr>
+            <w:r>
+              <w:rPr>
+                <w:rFonts w:asciiTheme="minorHAnsi" w:hAnsiTheme="minorHAnsi"/>
+                <w:lang w:val="en-GB"/>
+              </w:rPr>
+              <w:t>Check the user's authorisation to complete the requested action.</w:t>
             </w:r>
           </w:p>
           <w:p>
@@ -1528,11 +1558,13 @@
               </w:numPr>
               <w:rPr>
                 <w:rFonts w:asciiTheme="minorHAnsi" w:hAnsiTheme="minorHAnsi"/>
-              </w:rPr>
-            </w:pPr>
-            <w:r>
-              <w:rPr>
-                <w:rFonts w:asciiTheme="minorHAnsi" w:hAnsiTheme="minorHAnsi"/>
+                <w:lang w:val="en-GB"/>
+              </w:rPr>
+            </w:pPr>
+            <w:r>
+              <w:rPr>
+                <w:rFonts w:asciiTheme="minorHAnsi" w:hAnsiTheme="minorHAnsi"/>
+                <w:lang w:val="en-GB"/>
               </w:rPr>
               <w:t>Grant requested access.</w:t>
             </w:r>
@@ -1541,6 +1573,9 @@
             <w:pPr>
               <w:pStyle w:val="ListParagraph"/>
               <w:ind w:left="360"/>
+              <w:rPr>
+                <w:lang w:val="en-GB"/>
+              </w:rPr>
             </w:pPr>
           </w:p>
         </w:tc>
@@ -1806,8 +1841,6 @@
               </w:rPr>
               <w:t>An authorisation-check record has been made.</w:t>
             </w:r>
-            <w:bookmarkStart w:id="0" w:name="_GoBack"/>
-            <w:bookmarkEnd w:id="0"/>
           </w:p>
         </w:tc>
       </w:tr>
@@ -2084,11 +2117,13 @@
               </w:numPr>
               <w:rPr>
                 <w:rFonts w:asciiTheme="minorHAnsi" w:hAnsiTheme="minorHAnsi"/>
-              </w:rPr>
-            </w:pPr>
-            <w:r>
-              <w:rPr>
-                <w:rFonts w:asciiTheme="minorHAnsi" w:hAnsiTheme="minorHAnsi"/>
+                <w:lang w:val="en-GB"/>
+              </w:rPr>
+            </w:pPr>
+            <w:r>
+              <w:rPr>
+                <w:rFonts w:asciiTheme="minorHAnsi" w:hAnsiTheme="minorHAnsi"/>
+                <w:lang w:val="en-GB"/>
               </w:rPr>
               <w:t>Request personal details record.</w:t>
             </w:r>
@@ -2102,35 +2137,41 @@
               </w:numPr>
               <w:rPr>
                 <w:rFonts w:asciiTheme="minorHAnsi" w:hAnsiTheme="minorHAnsi"/>
-              </w:rPr>
-            </w:pPr>
-            <w:r>
-              <w:rPr>
-                <w:rFonts w:asciiTheme="minorHAnsi" w:hAnsiTheme="minorHAnsi"/>
+                <w:lang w:val="en-GB"/>
+              </w:rPr>
+            </w:pPr>
+            <w:r>
+              <w:rPr>
+                <w:rFonts w:asciiTheme="minorHAnsi" w:hAnsiTheme="minorHAnsi"/>
+                <w:lang w:val="en-GB"/>
               </w:rPr>
               <w:t>Include</w:t>
             </w:r>
             <w:r>
               <w:rPr>
                 <w:rFonts w:asciiTheme="minorHAnsi" w:hAnsiTheme="minorHAnsi"/>
+                <w:lang w:val="en-GB"/>
               </w:rPr>
               <w:t>:</w:t>
             </w:r>
             <w:r>
               <w:rPr>
                 <w:rFonts w:asciiTheme="minorHAnsi" w:hAnsiTheme="minorHAnsi"/>
+                <w:lang w:val="en-GB"/>
               </w:rPr>
               <w:t xml:space="preserve"> </w:t>
             </w:r>
             <w:r>
               <w:rPr>
                 <w:rFonts w:asciiTheme="minorHAnsi" w:hAnsiTheme="minorHAnsi"/>
+                <w:lang w:val="en-GB"/>
               </w:rPr>
               <w:t>A</w:t>
             </w:r>
             <w:r>
               <w:rPr>
                 <w:rFonts w:asciiTheme="minorHAnsi" w:hAnsiTheme="minorHAnsi"/>
+                <w:lang w:val="en-GB"/>
               </w:rPr>
               <w:t>uthorization check</w:t>
             </w:r>
@@ -2144,11 +2185,13 @@
               </w:numPr>
               <w:rPr>
                 <w:rFonts w:asciiTheme="minorHAnsi" w:hAnsiTheme="minorHAnsi"/>
-              </w:rPr>
-            </w:pPr>
-            <w:r>
-              <w:rPr>
-                <w:rFonts w:asciiTheme="minorHAnsi" w:hAnsiTheme="minorHAnsi"/>
+                <w:lang w:val="en-GB"/>
+              </w:rPr>
+            </w:pPr>
+            <w:r>
+              <w:rPr>
+                <w:rFonts w:asciiTheme="minorHAnsi" w:hAnsiTheme="minorHAnsi"/>
+                <w:lang w:val="en-GB"/>
               </w:rPr>
               <w:t>HR Database delivers record to user.</w:t>
             </w:r>
@@ -2168,18 +2211,21 @@
             <w:r>
               <w:rPr>
                 <w:rFonts w:asciiTheme="minorHAnsi" w:hAnsiTheme="minorHAnsi"/>
+                <w:lang w:val="en-GB"/>
               </w:rPr>
               <w:t xml:space="preserve">User </w:t>
             </w:r>
             <w:r>
               <w:rPr>
                 <w:rFonts w:asciiTheme="minorHAnsi" w:hAnsiTheme="minorHAnsi"/>
+                <w:lang w:val="en-GB"/>
               </w:rPr>
               <w:t>finishes with access to the record</w:t>
             </w:r>
             <w:r>
               <w:rPr>
                 <w:rFonts w:asciiTheme="minorHAnsi" w:hAnsiTheme="minorHAnsi"/>
+                <w:lang w:val="en-GB"/>
               </w:rPr>
               <w:t>.</w:t>
             </w:r>
@@ -2699,11 +2745,13 @@
               </w:numPr>
               <w:rPr>
                 <w:rFonts w:asciiTheme="minorHAnsi" w:hAnsiTheme="minorHAnsi"/>
-              </w:rPr>
-            </w:pPr>
-            <w:r>
-              <w:rPr>
-                <w:rFonts w:asciiTheme="minorHAnsi" w:hAnsiTheme="minorHAnsi"/>
+                <w:lang w:val="en-GB"/>
+              </w:rPr>
+            </w:pPr>
+            <w:r>
+              <w:rPr>
+                <w:rFonts w:asciiTheme="minorHAnsi" w:hAnsiTheme="minorHAnsi"/>
+                <w:lang w:val="en-GB"/>
               </w:rPr>
               <w:t>HR Employee requests a new personal details record.</w:t>
             </w:r>
@@ -2717,27 +2765,22 @@
               </w:numPr>
               <w:rPr>
                 <w:rFonts w:asciiTheme="minorHAnsi" w:hAnsiTheme="minorHAnsi"/>
-              </w:rPr>
-            </w:pPr>
-            <w:r>
-              <w:rPr>
-                <w:rFonts w:asciiTheme="minorHAnsi" w:hAnsiTheme="minorHAnsi"/>
-              </w:rPr>
-              <w:t xml:space="preserve">Include: </w:t>
-            </w:r>
-            <w:proofErr w:type="spellStart"/>
-            <w:r>
-              <w:rPr>
-                <w:rFonts w:asciiTheme="minorHAnsi" w:hAnsiTheme="minorHAnsi"/>
-              </w:rPr>
-              <w:t>Authorisation</w:t>
-            </w:r>
-            <w:proofErr w:type="spellEnd"/>
-            <w:r>
-              <w:rPr>
-                <w:rFonts w:asciiTheme="minorHAnsi" w:hAnsiTheme="minorHAnsi"/>
-              </w:rPr>
-              <w:t xml:space="preserve"> check.</w:t>
+                <w:lang w:val="en-GB"/>
+              </w:rPr>
+            </w:pPr>
+            <w:r>
+              <w:rPr>
+                <w:rFonts w:asciiTheme="minorHAnsi" w:hAnsiTheme="minorHAnsi"/>
+                <w:lang w:val="en-GB"/>
+              </w:rPr>
+              <w:t>Include: Authoriz</w:t>
+            </w:r>
+            <w:r>
+              <w:rPr>
+                <w:rFonts w:asciiTheme="minorHAnsi" w:hAnsiTheme="minorHAnsi"/>
+                <w:lang w:val="en-GB"/>
+              </w:rPr>
+              <w:t>ation check.</w:t>
             </w:r>
           </w:p>
           <w:p>
@@ -2749,11 +2792,13 @@
               </w:numPr>
               <w:rPr>
                 <w:rFonts w:asciiTheme="minorHAnsi" w:hAnsiTheme="minorHAnsi"/>
-              </w:rPr>
-            </w:pPr>
-            <w:r>
-              <w:rPr>
-                <w:rFonts w:asciiTheme="minorHAnsi" w:hAnsiTheme="minorHAnsi"/>
+                <w:lang w:val="en-GB"/>
+              </w:rPr>
+            </w:pPr>
+            <w:r>
+              <w:rPr>
+                <w:rFonts w:asciiTheme="minorHAnsi" w:hAnsiTheme="minorHAnsi"/>
+                <w:lang w:val="en-GB"/>
               </w:rPr>
               <w:t>A new personal details record is created.</w:t>
             </w:r>
@@ -2767,23 +2812,27 @@
               </w:numPr>
               <w:rPr>
                 <w:rFonts w:asciiTheme="minorHAnsi" w:hAnsiTheme="minorHAnsi"/>
-              </w:rPr>
-            </w:pPr>
-            <w:r>
-              <w:rPr>
-                <w:rFonts w:asciiTheme="minorHAnsi" w:hAnsiTheme="minorHAnsi"/>
+                <w:lang w:val="en-GB"/>
+              </w:rPr>
+            </w:pPr>
+            <w:r>
+              <w:rPr>
+                <w:rFonts w:asciiTheme="minorHAnsi" w:hAnsiTheme="minorHAnsi"/>
+                <w:lang w:val="en-GB"/>
               </w:rPr>
               <w:t>HR Employee completes the de</w:t>
             </w:r>
             <w:r>
               <w:rPr>
                 <w:rFonts w:asciiTheme="minorHAnsi" w:hAnsiTheme="minorHAnsi"/>
+                <w:lang w:val="en-GB"/>
               </w:rPr>
               <w:t xml:space="preserve">tails in the </w:t>
             </w:r>
             <w:r>
               <w:rPr>
                 <w:rFonts w:asciiTheme="minorHAnsi" w:hAnsiTheme="minorHAnsi"/>
+                <w:lang w:val="en-GB"/>
               </w:rPr>
               <w:t>record.</w:t>
             </w:r>
@@ -2797,17 +2846,20 @@
               </w:numPr>
               <w:rPr>
                 <w:rFonts w:asciiTheme="minorHAnsi" w:hAnsiTheme="minorHAnsi"/>
-              </w:rPr>
-            </w:pPr>
-            <w:r>
-              <w:rPr>
-                <w:rFonts w:asciiTheme="minorHAnsi" w:hAnsiTheme="minorHAnsi"/>
+                <w:lang w:val="en-GB"/>
+              </w:rPr>
+            </w:pPr>
+            <w:r>
+              <w:rPr>
+                <w:rFonts w:asciiTheme="minorHAnsi" w:hAnsiTheme="minorHAnsi"/>
+                <w:lang w:val="en-GB"/>
               </w:rPr>
               <w:t>New record is saved in the HR Database.</w:t>
             </w:r>
             <w:r>
               <w:rPr>
                 <w:rFonts w:asciiTheme="minorHAnsi" w:hAnsiTheme="minorHAnsi"/>
+                <w:lang w:val="en-GB"/>
               </w:rPr>
               <w:t xml:space="preserve"> </w:t>
             </w:r>
@@ -3617,8 +3669,14 @@
                 <w:ilvl w:val="0"/>
                 <w:numId w:val="6"/>
               </w:numPr>
-            </w:pPr>
-            <w:r>
+              <w:rPr>
+                <w:lang w:val="en-GB"/>
+              </w:rPr>
+            </w:pPr>
+            <w:r>
+              <w:rPr>
+                <w:lang w:val="en-GB"/>
+              </w:rPr>
               <w:t>Record is not available.</w:t>
             </w:r>
           </w:p>
@@ -3661,8 +3719,14 @@
                 <w:ilvl w:val="0"/>
                 <w:numId w:val="6"/>
               </w:numPr>
-            </w:pPr>
-            <w:r>
+              <w:rPr>
+                <w:lang w:val="en-GB"/>
+              </w:rPr>
+            </w:pPr>
+            <w:r>
+              <w:rPr>
+                <w:lang w:val="en-GB"/>
+              </w:rPr>
               <w:t>Amended details are lost.</w:t>
             </w:r>
           </w:p>
@@ -4086,11 +4150,13 @@
               </w:numPr>
               <w:rPr>
                 <w:rFonts w:asciiTheme="minorHAnsi" w:hAnsiTheme="minorHAnsi"/>
-              </w:rPr>
-            </w:pPr>
-            <w:r>
-              <w:rPr>
-                <w:rFonts w:asciiTheme="minorHAnsi" w:hAnsiTheme="minorHAnsi"/>
+                <w:lang w:val="en-GB"/>
+              </w:rPr>
+            </w:pPr>
+            <w:r>
+              <w:rPr>
+                <w:rFonts w:asciiTheme="minorHAnsi" w:hAnsiTheme="minorHAnsi"/>
+                <w:lang w:val="en-GB"/>
               </w:rPr>
               <w:t>Employee requests a new review record.</w:t>
             </w:r>
@@ -4104,27 +4170,15 @@
               </w:numPr>
               <w:rPr>
                 <w:rFonts w:asciiTheme="minorHAnsi" w:hAnsiTheme="minorHAnsi"/>
-              </w:rPr>
-            </w:pPr>
-            <w:r>
-              <w:rPr>
-                <w:rFonts w:asciiTheme="minorHAnsi" w:hAnsiTheme="minorHAnsi"/>
-              </w:rPr>
-              <w:t xml:space="preserve">Include: </w:t>
-            </w:r>
-            <w:proofErr w:type="spellStart"/>
-            <w:r>
-              <w:rPr>
-                <w:rFonts w:asciiTheme="minorHAnsi" w:hAnsiTheme="minorHAnsi"/>
-              </w:rPr>
-              <w:t>Authorisation</w:t>
-            </w:r>
-            <w:proofErr w:type="spellEnd"/>
-            <w:r>
-              <w:rPr>
-                <w:rFonts w:asciiTheme="minorHAnsi" w:hAnsiTheme="minorHAnsi"/>
-              </w:rPr>
-              <w:t xml:space="preserve"> check.</w:t>
+                <w:lang w:val="en-GB"/>
+              </w:rPr>
+            </w:pPr>
+            <w:r>
+              <w:rPr>
+                <w:rFonts w:asciiTheme="minorHAnsi" w:hAnsiTheme="minorHAnsi"/>
+                <w:lang w:val="en-GB"/>
+              </w:rPr>
+              <w:t>Include: Authorisation check.</w:t>
             </w:r>
           </w:p>
           <w:p>
@@ -4136,11 +4190,13 @@
               </w:numPr>
               <w:rPr>
                 <w:rFonts w:asciiTheme="minorHAnsi" w:hAnsiTheme="minorHAnsi"/>
-              </w:rPr>
-            </w:pPr>
-            <w:r>
-              <w:rPr>
-                <w:rFonts w:asciiTheme="minorHAnsi" w:hAnsiTheme="minorHAnsi"/>
+                <w:lang w:val="en-GB"/>
+              </w:rPr>
+            </w:pPr>
+            <w:r>
+              <w:rPr>
+                <w:rFonts w:asciiTheme="minorHAnsi" w:hAnsiTheme="minorHAnsi"/>
+                <w:lang w:val="en-GB"/>
               </w:rPr>
               <w:t>A new review record is created.</w:t>
             </w:r>
@@ -4154,23 +4210,27 @@
               </w:numPr>
               <w:rPr>
                 <w:rFonts w:asciiTheme="minorHAnsi" w:hAnsiTheme="minorHAnsi"/>
-              </w:rPr>
-            </w:pPr>
-            <w:r>
-              <w:rPr>
-                <w:rFonts w:asciiTheme="minorHAnsi" w:hAnsiTheme="minorHAnsi"/>
+                <w:lang w:val="en-GB"/>
+              </w:rPr>
+            </w:pPr>
+            <w:r>
+              <w:rPr>
+                <w:rFonts w:asciiTheme="minorHAnsi" w:hAnsiTheme="minorHAnsi"/>
+                <w:lang w:val="en-GB"/>
               </w:rPr>
               <w:t>Employee completes the d</w:t>
             </w:r>
             <w:r>
               <w:rPr>
                 <w:rFonts w:asciiTheme="minorHAnsi" w:hAnsiTheme="minorHAnsi"/>
+                <w:lang w:val="en-GB"/>
               </w:rPr>
               <w:t>etails in the</w:t>
             </w:r>
             <w:r>
               <w:rPr>
                 <w:rFonts w:asciiTheme="minorHAnsi" w:hAnsiTheme="minorHAnsi"/>
+                <w:lang w:val="en-GB"/>
               </w:rPr>
               <w:t xml:space="preserve"> record.</w:t>
             </w:r>
@@ -4184,23 +4244,27 @@
               </w:numPr>
               <w:rPr>
                 <w:rFonts w:asciiTheme="minorHAnsi" w:hAnsiTheme="minorHAnsi"/>
-              </w:rPr>
-            </w:pPr>
-            <w:r>
-              <w:rPr>
-                <w:rFonts w:asciiTheme="minorHAnsi" w:hAnsiTheme="minorHAnsi"/>
+                <w:lang w:val="en-GB"/>
+              </w:rPr>
+            </w:pPr>
+            <w:r>
+              <w:rPr>
+                <w:rFonts w:asciiTheme="minorHAnsi" w:hAnsiTheme="minorHAnsi"/>
+                <w:lang w:val="en-GB"/>
               </w:rPr>
               <w:t xml:space="preserve">New </w:t>
             </w:r>
             <w:r>
               <w:rPr>
                 <w:rFonts w:asciiTheme="minorHAnsi" w:hAnsiTheme="minorHAnsi"/>
+                <w:lang w:val="en-GB"/>
               </w:rPr>
               <w:t>review</w:t>
             </w:r>
             <w:r>
               <w:rPr>
                 <w:rFonts w:asciiTheme="minorHAnsi" w:hAnsiTheme="minorHAnsi"/>
+                <w:lang w:val="en-GB"/>
               </w:rPr>
               <w:t xml:space="preserve"> record is saved in the HR Database. </w:t>
             </w:r>
@@ -4783,23 +4847,27 @@
               </w:numPr>
               <w:rPr>
                 <w:rFonts w:asciiTheme="minorHAnsi" w:hAnsiTheme="minorHAnsi"/>
-              </w:rPr>
-            </w:pPr>
-            <w:r>
-              <w:rPr>
-                <w:rFonts w:asciiTheme="minorHAnsi" w:hAnsiTheme="minorHAnsi"/>
+                <w:lang w:val="en-GB"/>
+              </w:rPr>
+            </w:pPr>
+            <w:r>
+              <w:rPr>
+                <w:rFonts w:asciiTheme="minorHAnsi" w:hAnsiTheme="minorHAnsi"/>
+                <w:lang w:val="en-GB"/>
               </w:rPr>
               <w:t xml:space="preserve">Request </w:t>
             </w:r>
             <w:r>
               <w:rPr>
                 <w:rFonts w:asciiTheme="minorHAnsi" w:hAnsiTheme="minorHAnsi"/>
+                <w:lang w:val="en-GB"/>
               </w:rPr>
               <w:t>review</w:t>
             </w:r>
             <w:r>
               <w:rPr>
                 <w:rFonts w:asciiTheme="minorHAnsi" w:hAnsiTheme="minorHAnsi"/>
+                <w:lang w:val="en-GB"/>
               </w:rPr>
               <w:t xml:space="preserve"> record.</w:t>
             </w:r>
@@ -4813,11 +4881,13 @@
               </w:numPr>
               <w:rPr>
                 <w:rFonts w:asciiTheme="minorHAnsi" w:hAnsiTheme="minorHAnsi"/>
-              </w:rPr>
-            </w:pPr>
-            <w:r>
-              <w:rPr>
-                <w:rFonts w:asciiTheme="minorHAnsi" w:hAnsiTheme="minorHAnsi"/>
+                <w:lang w:val="en-GB"/>
+              </w:rPr>
+            </w:pPr>
+            <w:r>
+              <w:rPr>
+                <w:rFonts w:asciiTheme="minorHAnsi" w:hAnsiTheme="minorHAnsi"/>
+                <w:lang w:val="en-GB"/>
               </w:rPr>
               <w:t>Include: Authorization check</w:t>
             </w:r>
@@ -4831,11 +4901,13 @@
               </w:numPr>
               <w:rPr>
                 <w:rFonts w:asciiTheme="minorHAnsi" w:hAnsiTheme="minorHAnsi"/>
-              </w:rPr>
-            </w:pPr>
-            <w:r>
-              <w:rPr>
-                <w:rFonts w:asciiTheme="minorHAnsi" w:hAnsiTheme="minorHAnsi"/>
+                <w:lang w:val="en-GB"/>
+              </w:rPr>
+            </w:pPr>
+            <w:r>
+              <w:rPr>
+                <w:rFonts w:asciiTheme="minorHAnsi" w:hAnsiTheme="minorHAnsi"/>
+                <w:lang w:val="en-GB"/>
               </w:rPr>
               <w:t>HR Database delivers record to user.</w:t>
             </w:r>
@@ -4855,18 +4927,21 @@
             <w:r>
               <w:rPr>
                 <w:rFonts w:asciiTheme="minorHAnsi" w:hAnsiTheme="minorHAnsi"/>
+                <w:lang w:val="en-GB"/>
               </w:rPr>
               <w:t xml:space="preserve">User </w:t>
             </w:r>
             <w:r>
               <w:rPr>
                 <w:rFonts w:asciiTheme="minorHAnsi" w:hAnsiTheme="minorHAnsi"/>
+                <w:lang w:val="en-GB"/>
               </w:rPr>
               <w:t>finishes with access to the record</w:t>
             </w:r>
             <w:r>
               <w:rPr>
                 <w:rFonts w:asciiTheme="minorHAnsi" w:hAnsiTheme="minorHAnsi"/>
+                <w:lang w:val="en-GB"/>
               </w:rPr>
               <w:t>.</w:t>
             </w:r>
@@ -5523,8 +5598,14 @@
                 <w:ilvl w:val="0"/>
                 <w:numId w:val="15"/>
               </w:numPr>
-            </w:pPr>
-            <w:r>
+              <w:rPr>
+                <w:lang w:val="en-GB"/>
+              </w:rPr>
+            </w:pPr>
+            <w:r>
+              <w:rPr>
+                <w:lang w:val="en-GB"/>
+              </w:rPr>
               <w:t>Write access to the record is denied.</w:t>
             </w:r>
           </w:p>
@@ -5555,8 +5636,14 @@
                 <w:ilvl w:val="0"/>
                 <w:numId w:val="15"/>
               </w:numPr>
-            </w:pPr>
-            <w:r>
+              <w:rPr>
+                <w:lang w:val="en-GB"/>
+              </w:rPr>
+            </w:pPr>
+            <w:r>
+              <w:rPr>
+                <w:lang w:val="en-GB"/>
+              </w:rPr>
               <w:t>Record is not available.</w:t>
             </w:r>
           </w:p>
@@ -5587,8 +5674,14 @@
                 <w:ilvl w:val="0"/>
                 <w:numId w:val="16"/>
               </w:numPr>
-            </w:pPr>
-            <w:r>
+              <w:rPr>
+                <w:lang w:val="en-GB"/>
+              </w:rPr>
+            </w:pPr>
+            <w:r>
+              <w:rPr>
+                <w:lang w:val="en-GB"/>
+              </w:rPr>
               <w:t>Amended details are lost.</w:t>
             </w:r>
           </w:p>
@@ -5988,11 +6081,13 @@
               </w:numPr>
               <w:rPr>
                 <w:rFonts w:asciiTheme="minorHAnsi" w:hAnsiTheme="minorHAnsi"/>
-              </w:rPr>
-            </w:pPr>
-            <w:r>
-              <w:rPr>
-                <w:rFonts w:asciiTheme="minorHAnsi" w:hAnsiTheme="minorHAnsi"/>
+                <w:lang w:val="en-GB"/>
+              </w:rPr>
+            </w:pPr>
+            <w:r>
+              <w:rPr>
+                <w:rFonts w:asciiTheme="minorHAnsi" w:hAnsiTheme="minorHAnsi"/>
+                <w:lang w:val="en-GB"/>
               </w:rPr>
               <w:t>Request review records.</w:t>
             </w:r>
@@ -6006,11 +6101,13 @@
               </w:numPr>
               <w:rPr>
                 <w:rFonts w:asciiTheme="minorHAnsi" w:hAnsiTheme="minorHAnsi"/>
-              </w:rPr>
-            </w:pPr>
-            <w:r>
-              <w:rPr>
-                <w:rFonts w:asciiTheme="minorHAnsi" w:hAnsiTheme="minorHAnsi"/>
+                <w:lang w:val="en-GB"/>
+              </w:rPr>
+            </w:pPr>
+            <w:r>
+              <w:rPr>
+                <w:rFonts w:asciiTheme="minorHAnsi" w:hAnsiTheme="minorHAnsi"/>
+                <w:lang w:val="en-GB"/>
               </w:rPr>
               <w:t>Include: Authorization check</w:t>
             </w:r>
@@ -6024,11 +6121,13 @@
               </w:numPr>
               <w:rPr>
                 <w:rFonts w:asciiTheme="minorHAnsi" w:hAnsiTheme="minorHAnsi"/>
-              </w:rPr>
-            </w:pPr>
-            <w:r>
-              <w:rPr>
-                <w:rFonts w:asciiTheme="minorHAnsi" w:hAnsiTheme="minorHAnsi"/>
+                <w:lang w:val="en-GB"/>
+              </w:rPr>
+            </w:pPr>
+            <w:r>
+              <w:rPr>
+                <w:rFonts w:asciiTheme="minorHAnsi" w:hAnsiTheme="minorHAnsi"/>
+                <w:lang w:val="en-GB"/>
               </w:rPr>
               <w:t>HR Database delivers records to user.</w:t>
             </w:r>
@@ -6048,6 +6147,7 @@
             <w:r>
               <w:rPr>
                 <w:rFonts w:asciiTheme="minorHAnsi" w:hAnsiTheme="minorHAnsi"/>
+                <w:lang w:val="en-GB"/>
               </w:rPr>
               <w:t>User finishes with access to the records.</w:t>
             </w:r>
@@ -6538,8 +6638,14 @@
                 <w:ilvl w:val="0"/>
                 <w:numId w:val="23"/>
               </w:numPr>
-            </w:pPr>
-            <w:r>
+              <w:rPr>
+                <w:lang w:val="en-GB"/>
+              </w:rPr>
+            </w:pPr>
+            <w:r>
+              <w:rPr>
+                <w:lang w:val="en-GB"/>
+              </w:rPr>
               <w:t>Reviewers and Employee meet to perform annual performance review for the employee.</w:t>
             </w:r>
           </w:p>
@@ -6550,8 +6656,14 @@
                 <w:ilvl w:val="0"/>
                 <w:numId w:val="23"/>
               </w:numPr>
-            </w:pPr>
-            <w:r>
+              <w:rPr>
+                <w:lang w:val="en-GB"/>
+              </w:rPr>
+            </w:pPr>
+            <w:r>
+              <w:rPr>
+                <w:lang w:val="en-GB"/>
+              </w:rPr>
               <w:t>Include: Read past completed review records.</w:t>
             </w:r>
           </w:p>
@@ -6562,8 +6674,14 @@
                 <w:ilvl w:val="0"/>
                 <w:numId w:val="23"/>
               </w:numPr>
-            </w:pPr>
-            <w:r>
+              <w:rPr>
+                <w:lang w:val="en-GB"/>
+              </w:rPr>
+            </w:pPr>
+            <w:r>
+              <w:rPr>
+                <w:lang w:val="en-GB"/>
+              </w:rPr>
               <w:t>Include: Amend review record</w:t>
             </w:r>
           </w:p>
@@ -6574,13 +6692,22 @@
                 <w:ilvl w:val="0"/>
                 <w:numId w:val="23"/>
               </w:numPr>
+              <w:rPr>
+                <w:lang w:val="en-GB"/>
+              </w:rPr>
             </w:pPr>
             <w:proofErr w:type="spellStart"/>
             <w:r>
+              <w:rPr>
+                <w:lang w:val="en-GB"/>
+              </w:rPr>
               <w:t>HREmployee</w:t>
             </w:r>
             <w:proofErr w:type="spellEnd"/>
             <w:r>
+              <w:rPr>
+                <w:lang w:val="en-GB"/>
+              </w:rPr>
               <w:t xml:space="preserve"> is informed of the completed review.</w:t>
             </w:r>
           </w:p>
@@ -7133,24 +7260,36 @@
                 <w:ilvl w:val="0"/>
                 <w:numId w:val="1"/>
               </w:numPr>
+              <w:rPr>
+                <w:lang w:val="en-GB"/>
+              </w:rPr>
             </w:pPr>
             <w:proofErr w:type="spellStart"/>
             <w:r>
+              <w:rPr>
+                <w:lang w:val="en-GB"/>
+              </w:rPr>
               <w:t>HREmployee</w:t>
             </w:r>
             <w:proofErr w:type="spellEnd"/>
             <w:r>
+              <w:rPr>
+                <w:lang w:val="en-GB"/>
+              </w:rPr>
               <w:t xml:space="preserve"> requests access to </w:t>
             </w:r>
             <w:proofErr w:type="spellStart"/>
             <w:r>
-              <w:t>HR</w:t>
-            </w:r>
-            <w:r>
-              <w:t>Database</w:t>
+              <w:rPr>
+                <w:lang w:val="en-GB"/>
+              </w:rPr>
+              <w:t>HRDatabase</w:t>
             </w:r>
             <w:proofErr w:type="spellEnd"/>
             <w:r>
+              <w:rPr>
+                <w:lang w:val="en-GB"/>
+              </w:rPr>
               <w:t xml:space="preserve"> to record reviewer details.</w:t>
             </w:r>
           </w:p>
@@ -7161,18 +7300,18 @@
                 <w:ilvl w:val="0"/>
                 <w:numId w:val="1"/>
               </w:numPr>
-            </w:pPr>
-            <w:r>
-              <w:t xml:space="preserve">Include: </w:t>
-            </w:r>
-            <w:proofErr w:type="spellStart"/>
-            <w:r>
-              <w:t>Authorisation</w:t>
-            </w:r>
-            <w:proofErr w:type="spellEnd"/>
-            <w:r>
-              <w:t xml:space="preserve"> check.</w:t>
-            </w:r>
+              <w:rPr>
+                <w:lang w:val="en-GB"/>
+              </w:rPr>
+            </w:pPr>
+            <w:r>
+              <w:rPr>
+                <w:lang w:val="en-GB"/>
+              </w:rPr>
+              <w:t>Include: Authorisation check.</w:t>
+            </w:r>
+            <w:bookmarkStart w:id="0" w:name="_GoBack"/>
+            <w:bookmarkEnd w:id="0"/>
           </w:p>
           <w:p>
             <w:pPr>
@@ -7181,8 +7320,14 @@
                 <w:ilvl w:val="0"/>
                 <w:numId w:val="1"/>
               </w:numPr>
-            </w:pPr>
-            <w:r>
+              <w:rPr>
+                <w:lang w:val="en-GB"/>
+              </w:rPr>
+            </w:pPr>
+            <w:r>
+              <w:rPr>
+                <w:lang w:val="en-GB"/>
+              </w:rPr>
               <w:t>Immediate Manager/Director of employee assigned to be a reviewer.</w:t>
             </w:r>
           </w:p>
@@ -7193,16 +7338,22 @@
                 <w:ilvl w:val="0"/>
                 <w:numId w:val="1"/>
               </w:numPr>
+              <w:rPr>
+                <w:lang w:val="en-GB"/>
+              </w:rPr>
             </w:pPr>
             <w:proofErr w:type="spellStart"/>
             <w:r>
-              <w:t>HR</w:t>
-            </w:r>
-            <w:r>
-              <w:t>Employee</w:t>
+              <w:rPr>
+                <w:lang w:val="en-GB"/>
+              </w:rPr>
+              <w:t>HREmployee</w:t>
             </w:r>
             <w:proofErr w:type="spellEnd"/>
             <w:r>
+              <w:rPr>
+                <w:lang w:val="en-GB"/>
+              </w:rPr>
               <w:t xml:space="preserve"> records details of 2nd Reviewer.</w:t>
             </w:r>
           </w:p>
@@ -7213,16 +7364,22 @@
                 <w:ilvl w:val="0"/>
                 <w:numId w:val="1"/>
               </w:numPr>
+              <w:rPr>
+                <w:lang w:val="en-GB"/>
+              </w:rPr>
             </w:pPr>
             <w:proofErr w:type="spellStart"/>
             <w:r>
-              <w:t>HR</w:t>
-            </w:r>
-            <w:r>
-              <w:t>Employee</w:t>
+              <w:rPr>
+                <w:lang w:val="en-GB"/>
+              </w:rPr>
+              <w:t>HREmployee</w:t>
             </w:r>
             <w:proofErr w:type="spellEnd"/>
             <w:r>
+              <w:rPr>
+                <w:lang w:val="en-GB"/>
+              </w:rPr>
               <w:t xml:space="preserve"> informs Employee and Manager/Director reviewers of the review details.</w:t>
             </w:r>
           </w:p>
@@ -7492,25 +7649,7 @@
               <w:rPr>
                 <w:rFonts w:asciiTheme="minorHAnsi" w:hAnsiTheme="minorHAnsi"/>
               </w:rPr>
-              <w:t xml:space="preserve">Date </w:t>
-            </w:r>
-            <w:r>
-              <w:rPr>
-                <w:rFonts w:asciiTheme="minorHAnsi" w:hAnsiTheme="minorHAnsi"/>
-              </w:rPr>
-              <w:t xml:space="preserve">of review </w:t>
-            </w:r>
-            <w:r>
-              <w:rPr>
-                <w:rFonts w:asciiTheme="minorHAnsi" w:hAnsiTheme="minorHAnsi"/>
-              </w:rPr>
-              <w:t>is within 2 weeks of the reviewee’s employment date.</w:t>
-            </w:r>
-            <w:r>
-              <w:rPr>
-                <w:rFonts w:asciiTheme="minorHAnsi" w:hAnsiTheme="minorHAnsi"/>
-              </w:rPr>
-              <w:t xml:space="preserve"> Immediate Manager/Director of employee is assigned as a reviewer and has been informed of the date. 2</w:t>
+              <w:t>Date of review is within 2 weeks of the reviewee’s employment date. Immediate Manager/Director of employee is assigned as a reviewer and has been informed of the date. 2</w:t>
             </w:r>
             <w:r>
               <w:rPr>

</xml_diff>

<commit_message>
Adjusted creation/amendment prompt tests after confirmation from Miles.
Signed-off-by: Conor Finn <cf338@kent.ac.uk>
</commit_message>
<xml_diff>
--- a/UML/Use Case Diagrams/Stage2-scenarios.docx
+++ b/UML/Use Case Diagrams/Stage2-scenarios.docx
@@ -680,14 +680,12 @@
               </w:rPr>
               <w:t xml:space="preserve">Directors and HR Employees can have different access levels from ordinary </w:t>
             </w:r>
-            <w:proofErr w:type="gramStart"/>
-            <w:r>
-              <w:rPr>
-                <w:rFonts w:asciiTheme="minorHAnsi" w:hAnsiTheme="minorHAnsi"/>
-              </w:rPr>
-              <w:t>users, but</w:t>
-            </w:r>
-            <w:proofErr w:type="gramEnd"/>
+            <w:r>
+              <w:rPr>
+                <w:rFonts w:asciiTheme="minorHAnsi" w:hAnsiTheme="minorHAnsi"/>
+              </w:rPr>
+              <w:t>users but</w:t>
+            </w:r>
             <w:r>
               <w:rPr>
                 <w:rFonts w:asciiTheme="minorHAnsi" w:hAnsiTheme="minorHAnsi"/>
@@ -1431,16 +1429,8 @@
               <w:rPr>
                 <w:rFonts w:asciiTheme="minorHAnsi" w:hAnsiTheme="minorHAnsi"/>
               </w:rPr>
-              <w:t xml:space="preserve">Authorisation, </w:t>
-            </w:r>
-            <w:proofErr w:type="spellStart"/>
-            <w:r>
-              <w:rPr>
-                <w:rFonts w:asciiTheme="minorHAnsi" w:hAnsiTheme="minorHAnsi"/>
-              </w:rPr>
-              <w:t>HRDatabase</w:t>
-            </w:r>
-            <w:proofErr w:type="spellEnd"/>
+              <w:t>Authorisation, HRDatabase</w:t>
+            </w:r>
           </w:p>
         </w:tc>
       </w:tr>
@@ -2012,21 +2002,12 @@
               </w:rPr>
               <w:t xml:space="preserve">User, </w:t>
             </w:r>
-            <w:proofErr w:type="spellStart"/>
-            <w:r>
-              <w:rPr>
-                <w:rFonts w:asciiTheme="minorHAnsi" w:hAnsiTheme="minorHAnsi"/>
-              </w:rPr>
-              <w:t>HREmployee</w:t>
-            </w:r>
-            <w:proofErr w:type="spellEnd"/>
-            <w:r>
-              <w:rPr>
-                <w:rFonts w:asciiTheme="minorHAnsi" w:hAnsiTheme="minorHAnsi"/>
-              </w:rPr>
-              <w:t xml:space="preserve">, </w:t>
-            </w:r>
-            <w:proofErr w:type="spellStart"/>
+            <w:r>
+              <w:rPr>
+                <w:rFonts w:asciiTheme="minorHAnsi" w:hAnsiTheme="minorHAnsi"/>
+              </w:rPr>
+              <w:t xml:space="preserve">HREmployee, </w:t>
+            </w:r>
             <w:r>
               <w:rPr>
                 <w:rFonts w:asciiTheme="minorHAnsi" w:hAnsiTheme="minorHAnsi"/>
@@ -2039,7 +2020,6 @@
               </w:rPr>
               <w:t>Database</w:t>
             </w:r>
-            <w:proofErr w:type="spellEnd"/>
           </w:p>
         </w:tc>
       </w:tr>
@@ -2646,28 +2626,12 @@
                 <w:rFonts w:asciiTheme="minorHAnsi" w:hAnsiTheme="minorHAnsi"/>
               </w:rPr>
             </w:pPr>
-            <w:proofErr w:type="spellStart"/>
-            <w:r>
-              <w:rPr>
-                <w:rFonts w:asciiTheme="minorHAnsi" w:hAnsiTheme="minorHAnsi"/>
-              </w:rPr>
-              <w:t>HREmployee</w:t>
-            </w:r>
-            <w:proofErr w:type="spellEnd"/>
-            <w:r>
-              <w:rPr>
-                <w:rFonts w:asciiTheme="minorHAnsi" w:hAnsiTheme="minorHAnsi"/>
-              </w:rPr>
-              <w:t xml:space="preserve">, </w:t>
-            </w:r>
-            <w:proofErr w:type="spellStart"/>
-            <w:r>
-              <w:rPr>
-                <w:rFonts w:asciiTheme="minorHAnsi" w:hAnsiTheme="minorHAnsi"/>
-              </w:rPr>
-              <w:t>HRDatabase</w:t>
-            </w:r>
-            <w:proofErr w:type="spellEnd"/>
+            <w:r>
+              <w:rPr>
+                <w:rFonts w:asciiTheme="minorHAnsi" w:hAnsiTheme="minorHAnsi"/>
+              </w:rPr>
+              <w:t>HREmployee, HRDatabase</w:t>
+            </w:r>
           </w:p>
         </w:tc>
       </w:tr>
@@ -3063,19 +3027,11 @@
                 <w:rFonts w:asciiTheme="minorHAnsi" w:hAnsiTheme="minorHAnsi"/>
               </w:rPr>
             </w:pPr>
-            <w:proofErr w:type="spellStart"/>
-            <w:r>
-              <w:rPr>
-                <w:rFonts w:asciiTheme="minorHAnsi" w:hAnsiTheme="minorHAnsi"/>
-              </w:rPr>
-              <w:t>HREmployee</w:t>
-            </w:r>
-            <w:proofErr w:type="spellEnd"/>
-            <w:r>
-              <w:rPr>
-                <w:rFonts w:asciiTheme="minorHAnsi" w:hAnsiTheme="minorHAnsi"/>
-              </w:rPr>
-              <w:t xml:space="preserve"> is authenticated.</w:t>
+            <w:r>
+              <w:rPr>
+                <w:rFonts w:asciiTheme="minorHAnsi" w:hAnsiTheme="minorHAnsi"/>
+              </w:rPr>
+              <w:t>HREmployee is authenticated.</w:t>
             </w:r>
           </w:p>
         </w:tc>
@@ -3142,47 +3098,11 @@
                 <w:rFonts w:asciiTheme="minorHAnsi" w:hAnsiTheme="minorHAnsi"/>
               </w:rPr>
             </w:pPr>
-            <w:proofErr w:type="spellStart"/>
-            <w:r>
-              <w:rPr>
-                <w:rFonts w:asciiTheme="minorHAnsi" w:hAnsiTheme="minorHAnsi"/>
-              </w:rPr>
-              <w:t>HREmployee</w:t>
-            </w:r>
-            <w:proofErr w:type="spellEnd"/>
-            <w:r>
-              <w:rPr>
-                <w:rFonts w:asciiTheme="minorHAnsi" w:hAnsiTheme="minorHAnsi"/>
-              </w:rPr>
-              <w:t xml:space="preserve"> is authenticated. New personal details record has been created in the </w:t>
-            </w:r>
-            <w:proofErr w:type="spellStart"/>
-            <w:r>
-              <w:rPr>
-                <w:rFonts w:asciiTheme="minorHAnsi" w:hAnsiTheme="minorHAnsi"/>
-              </w:rPr>
-              <w:t>HRDatabase</w:t>
-            </w:r>
-            <w:proofErr w:type="spellEnd"/>
-            <w:r>
-              <w:rPr>
-                <w:rFonts w:asciiTheme="minorHAnsi" w:hAnsiTheme="minorHAnsi"/>
-              </w:rPr>
-              <w:t xml:space="preserve"> or the </w:t>
-            </w:r>
-            <w:proofErr w:type="spellStart"/>
-            <w:r>
-              <w:rPr>
-                <w:rFonts w:asciiTheme="minorHAnsi" w:hAnsiTheme="minorHAnsi"/>
-              </w:rPr>
-              <w:t>HRDatabase</w:t>
-            </w:r>
-            <w:proofErr w:type="spellEnd"/>
-            <w:r>
-              <w:rPr>
-                <w:rFonts w:asciiTheme="minorHAnsi" w:hAnsiTheme="minorHAnsi"/>
-              </w:rPr>
-              <w:t xml:space="preserve"> is unchanged.</w:t>
+            <w:r>
+              <w:rPr>
+                <w:rFonts w:asciiTheme="minorHAnsi" w:hAnsiTheme="minorHAnsi"/>
+              </w:rPr>
+              <w:t>HREmployee is authenticated. New personal details record has been created in the HRDatabase or the HRDatabase is unchanged.</w:t>
             </w:r>
           </w:p>
         </w:tc>
@@ -3353,30 +3273,8 @@
               <w:rPr>
                 <w:rFonts w:asciiTheme="minorHAnsi" w:hAnsiTheme="minorHAnsi"/>
               </w:rPr>
-              <w:t xml:space="preserve">User, </w:t>
-            </w:r>
-            <w:proofErr w:type="spellStart"/>
-            <w:r>
-              <w:rPr>
-                <w:rFonts w:asciiTheme="minorHAnsi" w:hAnsiTheme="minorHAnsi"/>
-              </w:rPr>
-              <w:t>HREmployee</w:t>
-            </w:r>
-            <w:proofErr w:type="spellEnd"/>
-            <w:r>
-              <w:rPr>
-                <w:rFonts w:asciiTheme="minorHAnsi" w:hAnsiTheme="minorHAnsi"/>
-              </w:rPr>
-              <w:t xml:space="preserve">, </w:t>
-            </w:r>
-            <w:proofErr w:type="spellStart"/>
-            <w:r>
-              <w:rPr>
-                <w:rFonts w:asciiTheme="minorHAnsi" w:hAnsiTheme="minorHAnsi"/>
-              </w:rPr>
-              <w:t>HRDatabase</w:t>
-            </w:r>
-            <w:proofErr w:type="spellEnd"/>
+              <w:t>User, HREmployee, HRDatabase</w:t>
+            </w:r>
           </w:p>
         </w:tc>
       </w:tr>
@@ -3526,21 +3424,7 @@
               <w:rPr>
                 <w:lang w:val="en-GB"/>
               </w:rPr>
-              <w:t xml:space="preserve">Save amended record to </w:t>
-            </w:r>
-            <w:proofErr w:type="spellStart"/>
-            <w:r>
-              <w:rPr>
-                <w:lang w:val="en-GB"/>
-              </w:rPr>
-              <w:t>HRDatabase</w:t>
-            </w:r>
-            <w:proofErr w:type="spellEnd"/>
-            <w:r>
-              <w:rPr>
-                <w:lang w:val="en-GB"/>
-              </w:rPr>
-              <w:t>.</w:t>
+              <w:t>Save amended record to HRDatabase.</w:t>
             </w:r>
           </w:p>
         </w:tc>
@@ -3794,19 +3678,11 @@
                 <w:rFonts w:asciiTheme="minorHAnsi" w:hAnsiTheme="minorHAnsi"/>
               </w:rPr>
             </w:pPr>
-            <w:proofErr w:type="spellStart"/>
-            <w:r>
-              <w:rPr>
-                <w:rFonts w:asciiTheme="minorHAnsi" w:hAnsiTheme="minorHAnsi"/>
-              </w:rPr>
-              <w:t>HREmployee</w:t>
-            </w:r>
-            <w:proofErr w:type="spellEnd"/>
-            <w:r>
-              <w:rPr>
-                <w:rFonts w:asciiTheme="minorHAnsi" w:hAnsiTheme="minorHAnsi"/>
-              </w:rPr>
-              <w:t xml:space="preserve"> is authenticated. Personal details record for user exists.</w:t>
+            <w:r>
+              <w:rPr>
+                <w:rFonts w:asciiTheme="minorHAnsi" w:hAnsiTheme="minorHAnsi"/>
+              </w:rPr>
+              <w:t>HREmployee is authenticated. Personal details record for user exists.</w:t>
             </w:r>
           </w:p>
         </w:tc>
@@ -3874,19 +3750,11 @@
                 <w:rFonts w:asciiTheme="minorHAnsi" w:hAnsiTheme="minorHAnsi"/>
               </w:rPr>
             </w:pPr>
-            <w:proofErr w:type="spellStart"/>
-            <w:r>
-              <w:rPr>
-                <w:rFonts w:asciiTheme="minorHAnsi" w:hAnsiTheme="minorHAnsi"/>
-              </w:rPr>
-              <w:t>HREmployee</w:t>
-            </w:r>
-            <w:proofErr w:type="spellEnd"/>
-            <w:r>
-              <w:rPr>
-                <w:rFonts w:asciiTheme="minorHAnsi" w:hAnsiTheme="minorHAnsi"/>
-              </w:rPr>
-              <w:t xml:space="preserve"> is authenticated. Personal details record for user exists.</w:t>
+            <w:r>
+              <w:rPr>
+                <w:rFonts w:asciiTheme="minorHAnsi" w:hAnsiTheme="minorHAnsi"/>
+              </w:rPr>
+              <w:t>HREmployee is authenticated. Personal details record for user exists.</w:t>
             </w:r>
             <w:r>
               <w:rPr>
@@ -4063,16 +3931,8 @@
               <w:rPr>
                 <w:rFonts w:asciiTheme="minorHAnsi" w:hAnsiTheme="minorHAnsi"/>
               </w:rPr>
-              <w:t xml:space="preserve">Employee, </w:t>
-            </w:r>
-            <w:proofErr w:type="spellStart"/>
-            <w:r>
-              <w:rPr>
-                <w:rFonts w:asciiTheme="minorHAnsi" w:hAnsiTheme="minorHAnsi"/>
-              </w:rPr>
-              <w:t>HRDatabase</w:t>
-            </w:r>
-            <w:proofErr w:type="spellEnd"/>
+              <w:t>Employee, HRDatabase</w:t>
+            </w:r>
           </w:p>
         </w:tc>
       </w:tr>
@@ -4555,35 +4415,7 @@
               <w:rPr>
                 <w:rFonts w:asciiTheme="minorHAnsi" w:hAnsiTheme="minorHAnsi"/>
               </w:rPr>
-              <w:t xml:space="preserve"> record has been created in the </w:t>
-            </w:r>
-            <w:proofErr w:type="spellStart"/>
-            <w:r>
-              <w:rPr>
-                <w:rFonts w:asciiTheme="minorHAnsi" w:hAnsiTheme="minorHAnsi"/>
-              </w:rPr>
-              <w:t>HRDatabase</w:t>
-            </w:r>
-            <w:proofErr w:type="spellEnd"/>
-            <w:r>
-              <w:rPr>
-                <w:rFonts w:asciiTheme="minorHAnsi" w:hAnsiTheme="minorHAnsi"/>
-              </w:rPr>
-              <w:t xml:space="preserve"> or the </w:t>
-            </w:r>
-            <w:proofErr w:type="spellStart"/>
-            <w:r>
-              <w:rPr>
-                <w:rFonts w:asciiTheme="minorHAnsi" w:hAnsiTheme="minorHAnsi"/>
-              </w:rPr>
-              <w:t>HRDatabase</w:t>
-            </w:r>
-            <w:proofErr w:type="spellEnd"/>
-            <w:r>
-              <w:rPr>
-                <w:rFonts w:asciiTheme="minorHAnsi" w:hAnsiTheme="minorHAnsi"/>
-              </w:rPr>
-              <w:t xml:space="preserve"> is unchanged.</w:t>
+              <w:t xml:space="preserve"> record has been created in the HRDatabase or the HRDatabase is unchanged.</w:t>
             </w:r>
           </w:p>
         </w:tc>
@@ -4762,14 +4594,12 @@
               </w:rPr>
               <w:t xml:space="preserve">Reviewer, Manager, </w:t>
             </w:r>
-            <w:proofErr w:type="spellStart"/>
             <w:r>
               <w:rPr>
                 <w:rFonts w:asciiTheme="minorHAnsi" w:hAnsiTheme="minorHAnsi"/>
               </w:rPr>
               <w:t>HRDatabase</w:t>
             </w:r>
-            <w:proofErr w:type="spellEnd"/>
           </w:p>
         </w:tc>
       </w:tr>
@@ -5347,16 +5177,8 @@
               <w:rPr>
                 <w:rFonts w:asciiTheme="minorHAnsi" w:hAnsiTheme="minorHAnsi"/>
               </w:rPr>
-              <w:t xml:space="preserve">Employee, Reviewer, </w:t>
-            </w:r>
-            <w:proofErr w:type="spellStart"/>
-            <w:r>
-              <w:rPr>
-                <w:rFonts w:asciiTheme="minorHAnsi" w:hAnsiTheme="minorHAnsi"/>
-              </w:rPr>
-              <w:t>HRDatabase</w:t>
-            </w:r>
-            <w:proofErr w:type="spellEnd"/>
+              <w:t>Employee, Reviewer, HRDatabase</w:t>
+            </w:r>
           </w:p>
         </w:tc>
       </w:tr>
@@ -5494,21 +5316,7 @@
               <w:rPr>
                 <w:lang w:val="en-GB"/>
               </w:rPr>
-              <w:t xml:space="preserve">Save amended record to </w:t>
-            </w:r>
-            <w:proofErr w:type="spellStart"/>
-            <w:r>
-              <w:rPr>
-                <w:lang w:val="en-GB"/>
-              </w:rPr>
-              <w:t>HRDatabase</w:t>
-            </w:r>
-            <w:proofErr w:type="spellEnd"/>
-            <w:r>
-              <w:rPr>
-                <w:lang w:val="en-GB"/>
-              </w:rPr>
-              <w:t>.</w:t>
+              <w:t>Save amended record to HRDatabase.</w:t>
             </w:r>
           </w:p>
         </w:tc>
@@ -5994,16 +5802,8 @@
               <w:rPr>
                 <w:rFonts w:asciiTheme="minorHAnsi" w:hAnsiTheme="minorHAnsi"/>
               </w:rPr>
-              <w:t xml:space="preserve">Employee, Reviewer, Manager, </w:t>
-            </w:r>
-            <w:proofErr w:type="spellStart"/>
-            <w:r>
-              <w:rPr>
-                <w:rFonts w:asciiTheme="minorHAnsi" w:hAnsiTheme="minorHAnsi"/>
-              </w:rPr>
-              <w:t>HRDatabase</w:t>
-            </w:r>
-            <w:proofErr w:type="spellEnd"/>
+              <w:t>Employee, Reviewer, Manager, HRDatabase</w:t>
+            </w:r>
           </w:p>
         </w:tc>
       </w:tr>
@@ -6553,16 +6353,8 @@
               <w:rPr>
                 <w:rFonts w:asciiTheme="minorHAnsi" w:hAnsiTheme="minorHAnsi"/>
               </w:rPr>
-              <w:t xml:space="preserve">Reviewee, Reviewer, </w:t>
-            </w:r>
-            <w:proofErr w:type="spellStart"/>
-            <w:r>
-              <w:rPr>
-                <w:rFonts w:asciiTheme="minorHAnsi" w:hAnsiTheme="minorHAnsi"/>
-              </w:rPr>
-              <w:t>HREmployee</w:t>
-            </w:r>
-            <w:proofErr w:type="spellEnd"/>
+              <w:t>Reviewee, Reviewer, HREmployee</w:t>
+            </w:r>
           </w:p>
         </w:tc>
       </w:tr>
@@ -6696,19 +6488,11 @@
                 <w:lang w:val="en-GB"/>
               </w:rPr>
             </w:pPr>
-            <w:proofErr w:type="spellStart"/>
-            <w:r>
-              <w:rPr>
-                <w:lang w:val="en-GB"/>
-              </w:rPr>
-              <w:t>HREmployee</w:t>
-            </w:r>
-            <w:proofErr w:type="spellEnd"/>
-            <w:r>
-              <w:rPr>
-                <w:lang w:val="en-GB"/>
-              </w:rPr>
-              <w:t xml:space="preserve"> is informed of the completed review.</w:t>
+            <w:r>
+              <w:rPr>
+                <w:lang w:val="en-GB"/>
+              </w:rPr>
+              <w:t>HREmployee is informed of the completed review.</w:t>
             </w:r>
           </w:p>
           <w:p>
@@ -7163,28 +6947,12 @@
                 <w:rFonts w:asciiTheme="minorHAnsi" w:hAnsiTheme="minorHAnsi"/>
               </w:rPr>
             </w:pPr>
-            <w:proofErr w:type="spellStart"/>
-            <w:r>
-              <w:rPr>
-                <w:rFonts w:asciiTheme="minorHAnsi" w:hAnsiTheme="minorHAnsi"/>
-              </w:rPr>
-              <w:t>HREmployee</w:t>
-            </w:r>
-            <w:proofErr w:type="spellEnd"/>
-            <w:r>
-              <w:rPr>
-                <w:rFonts w:asciiTheme="minorHAnsi" w:hAnsiTheme="minorHAnsi"/>
-              </w:rPr>
-              <w:t xml:space="preserve">, Manager, Director, </w:t>
-            </w:r>
-            <w:proofErr w:type="spellStart"/>
-            <w:r>
-              <w:rPr>
-                <w:rFonts w:asciiTheme="minorHAnsi" w:hAnsiTheme="minorHAnsi"/>
-              </w:rPr>
-              <w:t>HRDatabase</w:t>
-            </w:r>
-            <w:proofErr w:type="spellEnd"/>
+            <w:r>
+              <w:rPr>
+                <w:rFonts w:asciiTheme="minorHAnsi" w:hAnsiTheme="minorHAnsi"/>
+              </w:rPr>
+              <w:t>HREmployee, Manager, Director, HRDatabase</w:t>
+            </w:r>
           </w:p>
         </w:tc>
       </w:tr>
@@ -7264,33 +7032,11 @@
                 <w:lang w:val="en-GB"/>
               </w:rPr>
             </w:pPr>
-            <w:proofErr w:type="spellStart"/>
-            <w:r>
-              <w:rPr>
-                <w:lang w:val="en-GB"/>
-              </w:rPr>
-              <w:t>HREmployee</w:t>
-            </w:r>
-            <w:proofErr w:type="spellEnd"/>
-            <w:r>
-              <w:rPr>
-                <w:lang w:val="en-GB"/>
-              </w:rPr>
-              <w:t xml:space="preserve"> requests access to </w:t>
-            </w:r>
-            <w:proofErr w:type="spellStart"/>
-            <w:r>
-              <w:rPr>
-                <w:lang w:val="en-GB"/>
-              </w:rPr>
-              <w:t>HRDatabase</w:t>
-            </w:r>
-            <w:proofErr w:type="spellEnd"/>
-            <w:r>
-              <w:rPr>
-                <w:lang w:val="en-GB"/>
-              </w:rPr>
-              <w:t xml:space="preserve"> to record reviewer details.</w:t>
+            <w:r>
+              <w:rPr>
+                <w:lang w:val="en-GB"/>
+              </w:rPr>
+              <w:t>HREmployee requests access to HRDatabase to record reviewer details.</w:t>
             </w:r>
           </w:p>
           <w:p>
@@ -7342,19 +7088,11 @@
                 <w:lang w:val="en-GB"/>
               </w:rPr>
             </w:pPr>
-            <w:proofErr w:type="spellStart"/>
-            <w:r>
-              <w:rPr>
-                <w:lang w:val="en-GB"/>
-              </w:rPr>
-              <w:t>HREmployee</w:t>
-            </w:r>
-            <w:proofErr w:type="spellEnd"/>
-            <w:r>
-              <w:rPr>
-                <w:lang w:val="en-GB"/>
-              </w:rPr>
-              <w:t xml:space="preserve"> records details of 2nd Reviewer.</w:t>
+            <w:r>
+              <w:rPr>
+                <w:lang w:val="en-GB"/>
+              </w:rPr>
+              <w:t>HREmployee records details of 2nd Reviewer.</w:t>
             </w:r>
           </w:p>
           <w:p>
@@ -7368,19 +7106,11 @@
                 <w:lang w:val="en-GB"/>
               </w:rPr>
             </w:pPr>
-            <w:proofErr w:type="spellStart"/>
-            <w:r>
-              <w:rPr>
-                <w:lang w:val="en-GB"/>
-              </w:rPr>
-              <w:t>HREmployee</w:t>
-            </w:r>
-            <w:proofErr w:type="spellEnd"/>
-            <w:r>
-              <w:rPr>
-                <w:lang w:val="en-GB"/>
-              </w:rPr>
-              <w:t xml:space="preserve"> informs Employee and Manager/Director reviewers of the review details.</w:t>
+            <w:r>
+              <w:rPr>
+                <w:lang w:val="en-GB"/>
+              </w:rPr>
+              <w:t>HREmployee informs Employee and Manager/Director reviewers of the review details.</w:t>
             </w:r>
           </w:p>
         </w:tc>
@@ -7566,19 +7296,11 @@
                 <w:rFonts w:asciiTheme="minorHAnsi" w:hAnsiTheme="minorHAnsi"/>
               </w:rPr>
             </w:pPr>
-            <w:proofErr w:type="spellStart"/>
-            <w:r>
-              <w:rPr>
-                <w:rFonts w:asciiTheme="minorHAnsi" w:hAnsiTheme="minorHAnsi"/>
-              </w:rPr>
-              <w:t>HREmployee</w:t>
-            </w:r>
-            <w:proofErr w:type="spellEnd"/>
-            <w:r>
-              <w:rPr>
-                <w:rFonts w:asciiTheme="minorHAnsi" w:hAnsiTheme="minorHAnsi"/>
-              </w:rPr>
-              <w:t xml:space="preserve"> is authenticated. </w:t>
+            <w:r>
+              <w:rPr>
+                <w:rFonts w:asciiTheme="minorHAnsi" w:hAnsiTheme="minorHAnsi"/>
+              </w:rPr>
+              <w:t xml:space="preserve">HREmployee is authenticated. </w:t>
             </w:r>
           </w:p>
         </w:tc>

</xml_diff>